<commit_message>
mises à jour TDG Atom for Peace
</commit_message>
<xml_diff>
--- a/src/nuclio1954-02-25fr.docx
+++ b/src/nuclio1954-02-25fr.docx
@@ -7,675 +7,183 @@
         <w:pStyle w:val="Titre1"/>
       </w:pPr>
       <w:r>
-        <w:t>« </w:t>
-      </w:r>
-      <w:r>
-        <w:t xml:space="preserve">Une précision sur le futur </w:t>
-      </w:r>
-      <w:r>
-        <w:t>L</w:t>
-      </w:r>
-      <w:r>
-        <w:t>aboratoire européen de recherches nucléaires</w:t>
-      </w:r>
-      <w:r>
-        <w:t> »</w:t>
-      </w:r>
-      <w:r>
-        <w:t xml:space="preserve">, </w:t>
+        <w:t xml:space="preserve">« Au “Poly” de Zurich : </w:t>
+      </w:r>
+      <w:r>
+        <w:t>l</w:t>
+      </w:r>
+      <w:r>
+        <w:t xml:space="preserve">e professeur Preiswerk parle du laboratoire atomique », </w:t>
       </w:r>
       <w:r>
         <w:rPr>
           <w:i/>
         </w:rPr>
-        <w:t>Gazette de Lausanne</w:t>
-      </w:r>
-      <w:r>
-        <w:t xml:space="preserve"> (</w:t>
-      </w:r>
-      <w:r>
-        <w:t>25 février 1954</w:t>
-      </w:r>
-      <w:r>
-        <w:t>)</w:t>
+        <w:t xml:space="preserve">La Tribune de Genève </w:t>
+      </w:r>
+      <w:r>
+        <w:t>(25 février 1954)</w:t>
+      </w:r>
+      <w:r>
+        <w:rPr>
+          <w:rStyle w:val="Appelnotedebasdep"/>
+        </w:rPr>
+        <w:footnoteReference w:id="1"/>
       </w:r>
     </w:p>
-    <w:tbl>
-      <w:tblPr>
-        <w:tblStyle w:val="Grilledutableau"/>
-        <w:tblW w:w="0" w:type="auto"/>
-        <w:tblBorders>
-          <w:top w:val="none" w:sz="0" w:space="0" w:color="auto"/>
-          <w:left w:val="none" w:sz="0" w:space="0" w:color="auto"/>
-          <w:bottom w:val="none" w:sz="0" w:space="0" w:color="auto"/>
-          <w:right w:val="none" w:sz="0" w:space="0" w:color="auto"/>
-          <w:insideH w:val="none" w:sz="0" w:space="0" w:color="auto"/>
-          <w:insideV w:val="none" w:sz="0" w:space="0" w:color="auto"/>
-        </w:tblBorders>
-        <w:shd w:val="clear" w:color="auto" w:fill="E8E8E8" w:themeFill="background2"/>
-        <w:tblLook w:val="04A0" w:firstRow="1" w:lastRow="0" w:firstColumn="1" w:lastColumn="0" w:noHBand="0" w:noVBand="1"/>
-      </w:tblPr>
-      <w:tblGrid>
-        <w:gridCol w:w="9016"/>
-      </w:tblGrid>
-      <w:tr>
-        <w:tc>
-          <w:tcPr>
-            <w:tcW w:w="9016" w:type="dxa"/>
-            <w:shd w:val="clear" w:color="auto" w:fill="E8E8E8" w:themeFill="background2"/>
-          </w:tcPr>
-          <w:p>
-            <w:pPr>
-              <w:rPr>
-                <w:rFonts w:ascii="Times New Roman" w:hAnsi="Times New Roman" w:cs="Times New Roman"/>
-                <w:sz w:val="24"/>
-                <w:szCs w:val="24"/>
-              </w:rPr>
-            </w:pPr>
-            <w:r>
-              <w:rPr>
-                <w:rFonts w:ascii="Times New Roman" w:hAnsi="Times New Roman" w:cs="Times New Roman"/>
-                <w:sz w:val="24"/>
-                <w:szCs w:val="24"/>
-              </w:rPr>
-              <w:t xml:space="preserve">[fr] Journal libéral-radical vaudois, la </w:t>
-            </w:r>
-            <w:r>
-              <w:rPr>
-                <w:rFonts w:ascii="Times New Roman" w:hAnsi="Times New Roman" w:cs="Times New Roman"/>
-                <w:i/>
-                <w:sz w:val="24"/>
-                <w:szCs w:val="24"/>
-              </w:rPr>
-              <w:t>Gazette de Lausanne</w:t>
-            </w:r>
-            <w:r>
-              <w:rPr>
-                <w:rFonts w:ascii="Times New Roman" w:hAnsi="Times New Roman" w:cs="Times New Roman"/>
-                <w:sz w:val="24"/>
-                <w:szCs w:val="24"/>
-              </w:rPr>
-              <w:t xml:space="preserve"> informe que le futur laboratoire européen de recherches nucléaires à Genève, proposé cinq ans plus tôt lors d</w:t>
-            </w:r>
-            <w:r>
-              <w:rPr>
-                <w:rFonts w:ascii="Times New Roman" w:hAnsi="Times New Roman" w:cs="Times New Roman"/>
-                <w:sz w:val="24"/>
-                <w:szCs w:val="24"/>
-              </w:rPr>
-              <w:t>’</w:t>
-            </w:r>
-            <w:r>
-              <w:rPr>
-                <w:rFonts w:ascii="Times New Roman" w:hAnsi="Times New Roman" w:cs="Times New Roman"/>
-                <w:sz w:val="24"/>
-                <w:szCs w:val="24"/>
-              </w:rPr>
-              <w:t>une conférence du Centre culturel européen à Lausanne, sera dédié exclusivement à la science. Avec l</w:t>
-            </w:r>
-            <w:r>
-              <w:rPr>
-                <w:rFonts w:ascii="Times New Roman" w:hAnsi="Times New Roman" w:cs="Times New Roman"/>
-                <w:sz w:val="24"/>
-                <w:szCs w:val="24"/>
-              </w:rPr>
-              <w:t>’</w:t>
-            </w:r>
-            <w:r>
-              <w:rPr>
-                <w:rFonts w:ascii="Times New Roman" w:hAnsi="Times New Roman" w:cs="Times New Roman"/>
-                <w:sz w:val="24"/>
-                <w:szCs w:val="24"/>
-              </w:rPr>
-              <w:t>espoir d</w:t>
-            </w:r>
-            <w:r>
-              <w:rPr>
-                <w:rFonts w:ascii="Times New Roman" w:hAnsi="Times New Roman" w:cs="Times New Roman"/>
-                <w:sz w:val="24"/>
-                <w:szCs w:val="24"/>
-              </w:rPr>
-              <w:t>’</w:t>
-            </w:r>
-            <w:r>
-              <w:rPr>
-                <w:rFonts w:ascii="Times New Roman" w:hAnsi="Times New Roman" w:cs="Times New Roman"/>
-                <w:sz w:val="24"/>
-                <w:szCs w:val="24"/>
-              </w:rPr>
-              <w:t>une ratification prochaine par la majorité des douze États participants, la construction pourrait débuter sous peu à Meyrin. Le budget annuel est estimé entre 7 et 10 millions de francs, pour un coût initial de 120 millions. L</w:t>
-            </w:r>
-            <w:r>
-              <w:rPr>
-                <w:rFonts w:ascii="Times New Roman" w:hAnsi="Times New Roman" w:cs="Times New Roman"/>
-                <w:sz w:val="24"/>
-                <w:szCs w:val="24"/>
-              </w:rPr>
-              <w:t>’</w:t>
-            </w:r>
-            <w:r>
-              <w:rPr>
-                <w:rFonts w:ascii="Times New Roman" w:hAnsi="Times New Roman" w:cs="Times New Roman"/>
-                <w:sz w:val="24"/>
-                <w:szCs w:val="24"/>
-              </w:rPr>
-              <w:t>équipe scientifique comptera 80 à 100 chercheurs, appuyés par quelque 200 collaborateurs techniques et administratifs. Le professeur Preiswerk (EPFZ), qui siège au comité exécutif du Conseil européen de la recherche nucléaire avec le professeur Scherrer et le conseiller d</w:t>
-            </w:r>
-            <w:r>
-              <w:rPr>
-                <w:rFonts w:ascii="Times New Roman" w:hAnsi="Times New Roman" w:cs="Times New Roman"/>
-                <w:sz w:val="24"/>
-                <w:szCs w:val="24"/>
-              </w:rPr>
-              <w:t>’</w:t>
-            </w:r>
-            <w:r>
-              <w:rPr>
-                <w:rFonts w:ascii="Times New Roman" w:hAnsi="Times New Roman" w:cs="Times New Roman"/>
-                <w:sz w:val="24"/>
-                <w:szCs w:val="24"/>
-              </w:rPr>
-              <w:t>État Picot, a présenté à Zurich les objectifs et le développement du projet, insistant sur la dynamique rapide des découvertes atomiques.</w:t>
-            </w:r>
-          </w:p>
-          <w:p>
-            <w:pPr>
-              <w:rPr>
-                <w:rFonts w:ascii="Times New Roman" w:hAnsi="Times New Roman" w:cs="Times New Roman"/>
-                <w:sz w:val="24"/>
-                <w:szCs w:val="24"/>
-              </w:rPr>
-            </w:pPr>
-          </w:p>
-        </w:tc>
-      </w:tr>
-      <w:tr>
-        <w:tc>
-          <w:tcPr>
-            <w:tcW w:w="9016" w:type="dxa"/>
-            <w:shd w:val="clear" w:color="auto" w:fill="E8E8E8" w:themeFill="background2"/>
-          </w:tcPr>
-          <w:p>
-            <w:pPr>
-              <w:rPr>
-                <w:rFonts w:ascii="Times New Roman" w:hAnsi="Times New Roman" w:cs="Times New Roman"/>
-                <w:sz w:val="24"/>
-                <w:szCs w:val="24"/>
-              </w:rPr>
-            </w:pPr>
-            <w:r>
-              <w:rPr>
-                <w:rFonts w:ascii="Times New Roman" w:hAnsi="Times New Roman" w:cs="Times New Roman"/>
-                <w:sz w:val="24"/>
-                <w:szCs w:val="24"/>
-              </w:rPr>
-              <w:t xml:space="preserve">[de] Als freisinnig-radikale Zeitung aus der Waadt berichtet die </w:t>
-            </w:r>
-            <w:r>
-              <w:rPr>
-                <w:rFonts w:ascii="Times New Roman" w:hAnsi="Times New Roman" w:cs="Times New Roman"/>
-                <w:i/>
-                <w:sz w:val="24"/>
-                <w:szCs w:val="24"/>
-              </w:rPr>
-              <w:t>Gazette de Lausanne</w:t>
-            </w:r>
-            <w:r>
-              <w:rPr>
-                <w:rFonts w:ascii="Times New Roman" w:hAnsi="Times New Roman" w:cs="Times New Roman"/>
-                <w:sz w:val="24"/>
-                <w:szCs w:val="24"/>
-              </w:rPr>
-              <w:t>, dass das zukünftige Europäische Kernforschungslabor in Genf, das vor fünf Jahren auf einer Konferenz des Europäischen Kulturzentrums in Lausanne vorgeschlagen wurde, ausschließlich wissenschaftlichen Zwecken dienen soll. Die Bauarbeiten könnten bald beginnen, da mit der Ratifizierung durch die Mehrheit der zwölf beteiligten europäischen Staaten bis zum Sommer gerechnet wird. Das Labor in Meyrin wird rund 120 Millionen Franken kosten und jährlich 7 bis 10 Millionen benötigen. Es soll 80 bis 100 Forscher und etwa 200 technische und administrative Mitarbeitende beschäftigen. Prof. Preiswerk (ETH Zürich), Mitglied des Exekutivausschusses des Europäischen Rats für Kernforschung neben Prof. Scherrer und Staatsrat Picot, erläuterte in Zürich die Ziele des Projekts und betonte die schnelle Entwicklung atomarer Entdeckungen.</w:t>
-            </w:r>
-          </w:p>
-          <w:p>
-            <w:pPr>
-              <w:rPr>
-                <w:rFonts w:ascii="Times New Roman" w:hAnsi="Times New Roman" w:cs="Times New Roman"/>
-                <w:sz w:val="24"/>
-                <w:szCs w:val="24"/>
-              </w:rPr>
-            </w:pPr>
-          </w:p>
-        </w:tc>
-      </w:tr>
-      <w:tr>
-        <w:tc>
-          <w:tcPr>
-            <w:tcW w:w="9016" w:type="dxa"/>
-            <w:shd w:val="clear" w:color="auto" w:fill="E8E8E8" w:themeFill="background2"/>
-          </w:tcPr>
-          <w:p>
-            <w:pPr>
-              <w:rPr>
-                <w:rFonts w:ascii="Times New Roman" w:hAnsi="Times New Roman" w:cs="Times New Roman"/>
-                <w:sz w:val="24"/>
-                <w:szCs w:val="24"/>
-              </w:rPr>
-            </w:pPr>
-            <w:r>
-              <w:rPr>
-                <w:rFonts w:ascii="Times New Roman" w:hAnsi="Times New Roman" w:cs="Times New Roman"/>
-                <w:sz w:val="24"/>
-                <w:szCs w:val="24"/>
-              </w:rPr>
-              <w:t xml:space="preserve">[it] Giornale liberale-radicale del Canton Vaud, la </w:t>
-            </w:r>
-            <w:r>
-              <w:rPr>
-                <w:rFonts w:ascii="Times New Roman" w:hAnsi="Times New Roman" w:cs="Times New Roman"/>
-                <w:i/>
-                <w:sz w:val="24"/>
-                <w:szCs w:val="24"/>
-              </w:rPr>
-              <w:t>Gazette de Lausanne</w:t>
-            </w:r>
-            <w:r>
-              <w:rPr>
-                <w:rFonts w:ascii="Times New Roman" w:hAnsi="Times New Roman" w:cs="Times New Roman"/>
-                <w:sz w:val="24"/>
-                <w:szCs w:val="24"/>
-              </w:rPr>
-              <w:t xml:space="preserve"> riferisce che il futuro laboratorio europeo di ricerche nucleari a Ginevra, proposto cinque anni fa durante una conferenza del Centro culturale europeo a Losanna, sarà dedicato esclusivamente alla ricerca scientifica. I lavori potrebbero iniziare presto, dato che si prevede la ratifica della convenzione da parte della maggioranza dei dodici Stati europei partecipanti entro l</w:t>
-            </w:r>
-            <w:r>
-              <w:rPr>
-                <w:rFonts w:ascii="Times New Roman" w:hAnsi="Times New Roman" w:cs="Times New Roman"/>
-                <w:sz w:val="24"/>
-                <w:szCs w:val="24"/>
-              </w:rPr>
-              <w:t>’</w:t>
-            </w:r>
-            <w:r>
-              <w:rPr>
-                <w:rFonts w:ascii="Times New Roman" w:hAnsi="Times New Roman" w:cs="Times New Roman"/>
-                <w:sz w:val="24"/>
-                <w:szCs w:val="24"/>
-              </w:rPr>
-              <w:t>estate. Il costo del laboratorio, che sorgerà a Meyrin, è stimato in 120 milioni di franchi svizzeri, con un bilancio annuale di 7–10 milioni. Il personale comprenderà 80–100 ricercatori e circa 200 tecnici e amministrativi. Il professor Preiswerk (Politecnico federale di Zurigo), membro del comitato esecutivo del Consiglio europeo della ricerca nucleare insieme al professor Scherrer e al consigliere di Stato Picot, ha presentato a Zurigo gli obiettivi del laboratorio e la rapida evoluzione della ricerca atomica.</w:t>
-            </w:r>
-          </w:p>
-          <w:p>
-            <w:pPr>
-              <w:rPr>
-                <w:rFonts w:ascii="Times New Roman" w:hAnsi="Times New Roman" w:cs="Times New Roman"/>
-                <w:sz w:val="24"/>
-                <w:szCs w:val="24"/>
-              </w:rPr>
-            </w:pPr>
-          </w:p>
-        </w:tc>
-      </w:tr>
-      <w:tr>
-        <w:tc>
-          <w:tcPr>
-            <w:tcW w:w="9016" w:type="dxa"/>
-            <w:shd w:val="clear" w:color="auto" w:fill="E8E8E8" w:themeFill="background2"/>
-          </w:tcPr>
-          <w:p>
-            <w:pPr>
-              <w:rPr>
-                <w:rFonts w:ascii="Times New Roman" w:hAnsi="Times New Roman" w:cs="Times New Roman"/>
-                <w:sz w:val="24"/>
-                <w:szCs w:val="24"/>
-              </w:rPr>
-            </w:pPr>
-            <w:r>
-              <w:rPr>
-                <w:rFonts w:ascii="Times New Roman" w:hAnsi="Times New Roman" w:cs="Times New Roman"/>
-                <w:sz w:val="24"/>
-                <w:szCs w:val="24"/>
-              </w:rPr>
-              <w:t xml:space="preserve">[en] A liberal-radical newspaper from the canton of Vaud, the </w:t>
-            </w:r>
-            <w:r>
-              <w:rPr>
-                <w:rFonts w:ascii="Times New Roman" w:hAnsi="Times New Roman" w:cs="Times New Roman"/>
-                <w:i/>
-                <w:sz w:val="24"/>
-                <w:szCs w:val="24"/>
-              </w:rPr>
-              <w:t>Gazette de Lausanne</w:t>
-            </w:r>
-            <w:r>
-              <w:rPr>
-                <w:rFonts w:ascii="Times New Roman" w:hAnsi="Times New Roman" w:cs="Times New Roman"/>
-                <w:sz w:val="24"/>
-                <w:szCs w:val="24"/>
-              </w:rPr>
-              <w:t xml:space="preserve"> reports that the future European nuclear research laboratory in Geneva — first proposed five years ago at a European Cultural Centre conference in Lausanne — will serve exclusively </w:t>
-            </w:r>
-            <w:r>
-              <w:rPr>
-                <w:rFonts w:ascii="Times New Roman" w:hAnsi="Times New Roman" w:cs="Times New Roman"/>
-                <w:sz w:val="24"/>
-                <w:szCs w:val="24"/>
-              </w:rPr>
-              <w:lastRenderedPageBreak/>
-              <w:t>scientific purposes. Construction is expected to begin soon in Meyrin, near the French border, as most of the twelve participating European states are expected to ratify the agreement by summer. The lab will cost around 120 million Swiss francs and operate on a 7–10 million annual budget. It will employ 80 to 100 researchers and about 200 technical and administrative staff. Professor Preiswerk (ETH Zurich), a member of the executive committee of the European Council for Nuclear Research alongside Professor Scherrer and State Councillor Picot, presented the lab</w:t>
-            </w:r>
-            <w:r>
-              <w:rPr>
-                <w:rFonts w:ascii="Times New Roman" w:hAnsi="Times New Roman" w:cs="Times New Roman"/>
-                <w:sz w:val="24"/>
-                <w:szCs w:val="24"/>
-              </w:rPr>
-              <w:t>’</w:t>
-            </w:r>
-            <w:r>
-              <w:rPr>
-                <w:rFonts w:ascii="Times New Roman" w:hAnsi="Times New Roman" w:cs="Times New Roman"/>
-                <w:sz w:val="24"/>
-                <w:szCs w:val="24"/>
-              </w:rPr>
-              <w:t>s goals in Zurich, highlighting the accelerating pace of atomic discoveries.</w:t>
-            </w:r>
-          </w:p>
-        </w:tc>
-      </w:tr>
-    </w:tbl>
     <w:p>
       <w:pPr>
+        <w:pStyle w:val="abstract"/>
+      </w:pPr>
+      <w:r>
+        <w:t xml:space="preserve">[fr] </w:t>
+      </w:r>
+      <w:r>
+        <w:t>L’article, reprenant probablement un communiqué de presse, présente l’exposé du professeur Preiswerk à l’École polytechnique fédérale de Zurich sur le futur laboratoire européen de physique nucléaire à Genève, projet lancé cinq ans plus tôt à Lausanne. Sont détaillés les objectifs scientifiques (étude des mésons grâce à un synchrocyclotron et à un proton-synchrotron), l’organisation internationale (ratification attendue par douze États) et les aspects matériels : construction prévue à Meyrin dès l’été 1954, budget initial de 120 millions de francs suisses, fonctionnement annuel de 7 à 10 millions, 80 à 100 chercheurs et environ 200 collaborateurs techniques et administratifs.</w:t>
+      </w:r>
+    </w:p>
+    <w:p>
+      <w:pPr>
+        <w:pStyle w:val="abstract"/>
         <w:rPr>
-          <w:rFonts w:ascii="Times New Roman" w:hAnsi="Times New Roman" w:cs="Times New Roman"/>
-          <w:sz w:val="24"/>
-          <w:szCs w:val="24"/>
+          <w:lang w:val="de-CH"/>
         </w:rPr>
       </w:pPr>
+      <w:r>
+        <w:rPr>
+          <w:lang w:val="de-CH"/>
+        </w:rPr>
+        <w:t xml:space="preserve">[de] </w:t>
+      </w:r>
+      <w:r>
+        <w:t>Der Artikel, der wahrscheinlich eine Pressemitteilung wiedergibt, stellt den Vortrag von Professor Preiswerk an der ETH Zürich über das geplante europäische Kernforschungslabor in Genf vor, ein Projekt, das fünf Jahre zuvor in Lausanne angeregt worden war. Dargelegt werden die wissenschaftlichen Ziele (Untersuchung der Mesonen mit Hilfe eines Synchrozyklotrons und eines Protonensynchrotrons), die internationale Organisation (Ratifizierung durch zwölf Staaten) und die materiellen Aspekte: Baubeginn in Meyrin ab Sommer 1954, Anfangsbudget von 120 Millionen Schweizer Franken, jährliche Kosten von 7 bis 10 Millionen, 80 bis 100 Forscher sowie rund 200 technische und administrative Mitarbeiter.</w:t>
+      </w:r>
+    </w:p>
+    <w:p>
+      <w:pPr>
+        <w:pStyle w:val="abstract"/>
+        <w:rPr>
+          <w:lang w:val="it-CH"/>
+        </w:rPr>
+      </w:pPr>
+      <w:r>
+        <w:rPr>
+          <w:lang w:val="de-CH"/>
+        </w:rPr>
+        <w:t xml:space="preserve">[it] </w:t>
+      </w:r>
+      <w:r>
+        <w:t>L’articolo, che riprende probabilmente un comunicato stampa, presenta la relazione del professor Preiswerk al Politecnico federale di Zurigo sul futuro laboratorio europeo di fisica nucleare a Ginevra, progetto lanciato cinque anni prima a Losanna. Vengono illustrati gli obiettivi scientifici (studio dei mesoni con un sincrociclotrone e un protosincrotrone), l’organizzazione internazionale (ratifica prevista da dodici Stati) e gli aspetti materiali: costruzione a Meyrin dall’estate 1954, bilancio iniziale di 120 milioni di franchi svizzeri, costi annuali di 7-10 milioni, 80-100 ricercatori e circa 200 collaboratori tecnici e amministrativi.</w:t>
+      </w:r>
+    </w:p>
+    <w:p>
+      <w:pPr>
+        <w:pStyle w:val="abstract"/>
+        <w:rPr>
+          <w:lang w:val="en-US"/>
+        </w:rPr>
+      </w:pPr>
+      <w:r>
+        <w:rPr>
+          <w:lang w:val="en-US"/>
+        </w:rPr>
+        <w:t xml:space="preserve">[en] </w:t>
+      </w:r>
+      <w:r>
+        <w:t>The article, likely relaying a press release, outlines Professor Preiswerk’s presentation at the Swiss Federal Institute of Technology in Zurich on the future European nuclear physics laboratory in Geneva, a project first launched five years earlier in Lausanne. It details the scientific aims (study of mesons with a synchrocyclotron and a proton synchrotron), the international organization (ratification expected by twelve states), and the material aspects: construction planned in Meyrin starting summer 1954, an initial budget of 120 million Swiss francs, annual operating costs of 7 to 10 million, 80 to 100 researchers, and around 200 technical and administrative staff.</w:t>
+      </w:r>
+    </w:p>
+    <w:p>
+      <w:r>
+        <w:t>Le professeur Preiswerk, de l’École polytechnique fédérale, spécialiste des recherches nucléaires, a parlé des buts, de l’organisation et du développement du Laboratoire européen de recherches nucléaires à Genève.</w:t>
+      </w:r>
+    </w:p>
+    <w:p>
+      <w:r>
+        <w:t>Le professeur Preiswerk a pris part, aux côtés du professeur Scherrer et du conseiller</w:t>
+      </w:r>
+      <w:r>
+        <w:t xml:space="preserve"> </w:t>
+      </w:r>
+      <w:r>
+        <w:t xml:space="preserve">d’État Picot, aux délibérations du comité exécutif du Conseil européen de la recherche </w:t>
+      </w:r>
+      <w:r>
+        <w:rPr>
+          <w:bCs/>
+        </w:rPr>
+        <w:t>nucléaire.</w:t>
+      </w:r>
+    </w:p>
+    <w:p>
+      <w:r>
+        <w:t xml:space="preserve">Le conférencier </w:t>
+      </w:r>
+      <w:r>
+        <w:t>a</w:t>
+      </w:r>
+      <w:r>
+        <w:t xml:space="preserve"> brossé un tableau des recherches scientifiques faites jusqu’ici dans le domaine atomique et des découvertes, qui se succèdent toujours plus rapidement, depuis une décennie.</w:t>
+      </w:r>
+    </w:p>
+    <w:p>
+      <w:r>
+        <w:t>Le laboratoire de Genève, dont la création a été suggérée il y a cinq ans, lors de la conférence tenue à Lausanne, par le centre culturel européen, servira exclusivement à des fins scientifiques, notamment en ce qui concerne les m</w:t>
+      </w:r>
+      <w:r>
+        <w:t>é</w:t>
+      </w:r>
+      <w:r>
+        <w:t>sons, qui doivent pouvoir être produits artificiellement à l’aide d’un synchrocyclotron et d’un proton-synchrot</w:t>
+      </w:r>
+      <w:r>
+        <w:t>r</w:t>
+      </w:r>
+      <w:r>
+        <w:t>on.</w:t>
+      </w:r>
+    </w:p>
+    <w:p>
+      <w:r>
+        <w:t xml:space="preserve">Les travaux préparatoires, qui ont commencé primitivement sous les auspices de l’Unesco, ont avancé de telle sorte que l’on peut escompter que la majorité des douze États européens participants auront ratifié les contrats jusqu’au début de l’été. Ces douze États sont la Belgique, le Danemark, </w:t>
+      </w:r>
+      <w:r>
+        <w:lastRenderedPageBreak/>
+        <w:t>l’Allemagne occidentale, la France, la Grèce, la Grande-Bretagne, l’Italie, la Hollande, la Norvège, la Suède, la Yougoslavie et la Suisse.</w:t>
+      </w:r>
     </w:p>
     <w:p>
       <w:pPr>
         <w:rPr>
-          <w:rFonts w:ascii="Times New Roman" w:hAnsi="Times New Roman" w:cs="Times New Roman"/>
-          <w:sz w:val="24"/>
-          <w:szCs w:val="24"/>
+          <w:lang w:val="en-US"/>
         </w:rPr>
       </w:pPr>
       <w:r>
-        <w:rPr>
-          <w:rFonts w:ascii="Times New Roman" w:hAnsi="Times New Roman" w:cs="Times New Roman"/>
-          <w:sz w:val="24"/>
-          <w:szCs w:val="24"/>
-        </w:rPr>
-        <w:t>Le laboratoire de Genève, dont la création a été suggérée il y a 5 ans lors de la conférence tenue à Lausanne par le Centre culturel européen, servira exclusivement à des buts scientifiques. Les travaux préparatoires, qui ont commencé primitivement sous les auspices de l</w:t>
-      </w:r>
-      <w:r>
-        <w:rPr>
-          <w:rFonts w:ascii="Times New Roman" w:hAnsi="Times New Roman" w:cs="Times New Roman"/>
-          <w:sz w:val="24"/>
-          <w:szCs w:val="24"/>
-        </w:rPr>
-        <w:t>’Unesco</w:t>
-      </w:r>
-      <w:r>
-        <w:rPr>
-          <w:rFonts w:ascii="Times New Roman" w:hAnsi="Times New Roman" w:cs="Times New Roman"/>
-          <w:sz w:val="24"/>
-          <w:szCs w:val="24"/>
-        </w:rPr>
-        <w:t>, ont avancé à tel point que l</w:t>
-      </w:r>
-      <w:r>
-        <w:rPr>
-          <w:rFonts w:ascii="Times New Roman" w:hAnsi="Times New Roman" w:cs="Times New Roman"/>
-          <w:sz w:val="24"/>
-          <w:szCs w:val="24"/>
-        </w:rPr>
-        <w:t>’</w:t>
-      </w:r>
-      <w:r>
-        <w:rPr>
-          <w:rFonts w:ascii="Times New Roman" w:hAnsi="Times New Roman" w:cs="Times New Roman"/>
-          <w:sz w:val="24"/>
-          <w:szCs w:val="24"/>
-        </w:rPr>
-        <w:t>on peut escompter que la majorité des douze États européens participants auront ratifié les contrats d</w:t>
-      </w:r>
-      <w:r>
-        <w:rPr>
-          <w:rFonts w:ascii="Times New Roman" w:hAnsi="Times New Roman" w:cs="Times New Roman"/>
-          <w:sz w:val="24"/>
-          <w:szCs w:val="24"/>
-        </w:rPr>
-        <w:t>’</w:t>
-      </w:r>
-      <w:r>
-        <w:rPr>
-          <w:rFonts w:ascii="Times New Roman" w:hAnsi="Times New Roman" w:cs="Times New Roman"/>
-          <w:sz w:val="24"/>
-          <w:szCs w:val="24"/>
-        </w:rPr>
-        <w:t>ici le début de l</w:t>
-      </w:r>
-      <w:r>
-        <w:rPr>
-          <w:rFonts w:ascii="Times New Roman" w:hAnsi="Times New Roman" w:cs="Times New Roman"/>
-          <w:sz w:val="24"/>
-          <w:szCs w:val="24"/>
-        </w:rPr>
-        <w:t>’</w:t>
-      </w:r>
-      <w:r>
-        <w:rPr>
-          <w:rFonts w:ascii="Times New Roman" w:hAnsi="Times New Roman" w:cs="Times New Roman"/>
-          <w:sz w:val="24"/>
-          <w:szCs w:val="24"/>
-        </w:rPr>
-        <w:t>été.</w:t>
-      </w:r>
-    </w:p>
-    <w:p>
-      <w:pPr>
-        <w:rPr>
-          <w:rFonts w:ascii="Times New Roman" w:hAnsi="Times New Roman" w:cs="Times New Roman"/>
-          <w:sz w:val="24"/>
-          <w:szCs w:val="24"/>
-        </w:rPr>
-      </w:pPr>
-      <w:r>
-        <w:rPr>
-          <w:rFonts w:ascii="Times New Roman" w:hAnsi="Times New Roman" w:cs="Times New Roman"/>
-          <w:sz w:val="24"/>
-          <w:szCs w:val="24"/>
-        </w:rPr>
-        <w:t>Ces douze États sont</w:t>
-      </w:r>
-      <w:r>
-        <w:rPr>
-          <w:rFonts w:ascii="Times New Roman" w:hAnsi="Times New Roman" w:cs="Times New Roman"/>
-          <w:sz w:val="24"/>
-          <w:szCs w:val="24"/>
-        </w:rPr>
-        <w:t> :</w:t>
-      </w:r>
-      <w:r>
-        <w:rPr>
-          <w:rFonts w:ascii="Times New Roman" w:hAnsi="Times New Roman" w:cs="Times New Roman"/>
-          <w:sz w:val="24"/>
-          <w:szCs w:val="24"/>
-        </w:rPr>
-        <w:t xml:space="preserve"> la Belgique, le Danemark, l</w:t>
-      </w:r>
-      <w:r>
-        <w:rPr>
-          <w:rFonts w:ascii="Times New Roman" w:hAnsi="Times New Roman" w:cs="Times New Roman"/>
-          <w:sz w:val="24"/>
-          <w:szCs w:val="24"/>
-        </w:rPr>
-        <w:t>’</w:t>
-      </w:r>
-      <w:r>
-        <w:rPr>
-          <w:rFonts w:ascii="Times New Roman" w:hAnsi="Times New Roman" w:cs="Times New Roman"/>
-          <w:sz w:val="24"/>
-          <w:szCs w:val="24"/>
-        </w:rPr>
-        <w:t>Allemagne occidentale, la France, la Grèce, la Grande-Bretagne, l</w:t>
-      </w:r>
-      <w:r>
-        <w:rPr>
-          <w:rFonts w:ascii="Times New Roman" w:hAnsi="Times New Roman" w:cs="Times New Roman"/>
-          <w:sz w:val="24"/>
-          <w:szCs w:val="24"/>
-        </w:rPr>
-        <w:t>’</w:t>
-      </w:r>
-      <w:r>
-        <w:rPr>
-          <w:rFonts w:ascii="Times New Roman" w:hAnsi="Times New Roman" w:cs="Times New Roman"/>
-          <w:sz w:val="24"/>
-          <w:szCs w:val="24"/>
-        </w:rPr>
-        <w:t>Italie, la Hollande, la Norvège, la Suède, la Yougoslavie et la Suisse. On peut admettre, dans ces conditions, que les travaux de construction pourront commencer très prochainement.</w:t>
-      </w:r>
-    </w:p>
-    <w:p>
-      <w:pPr>
-        <w:rPr>
-          <w:rFonts w:ascii="Times New Roman" w:hAnsi="Times New Roman" w:cs="Times New Roman"/>
-          <w:sz w:val="24"/>
-          <w:szCs w:val="24"/>
-        </w:rPr>
-      </w:pPr>
-      <w:r>
-        <w:rPr>
-          <w:rFonts w:ascii="Times New Roman" w:hAnsi="Times New Roman" w:cs="Times New Roman"/>
-          <w:sz w:val="24"/>
-          <w:szCs w:val="24"/>
-        </w:rPr>
-        <w:t>Les installations seront situées sur le territoire de la commune suisse de Meyrin, à proximité immédiate de la frontière française. Le coût en est estimé à quelque 120 millions de francs suisses. Le laboratoire aura un budget annuel de 7 à 10 millions de francs. Son équipe de chercheurs se composera de 80 à 100 spécialistes. Le personnel auxiliaire, technique et administratif comprendra environ deux cents personnes.</w:t>
-      </w:r>
-    </w:p>
-    <w:p>
-      <w:pPr>
-        <w:rPr>
-          <w:rFonts w:ascii="Times New Roman" w:hAnsi="Times New Roman" w:cs="Times New Roman"/>
-          <w:sz w:val="24"/>
-          <w:szCs w:val="24"/>
-        </w:rPr>
-      </w:pPr>
-      <w:r>
-        <w:rPr>
-          <w:rFonts w:ascii="Times New Roman" w:hAnsi="Times New Roman" w:cs="Times New Roman"/>
-          <w:sz w:val="24"/>
-          <w:szCs w:val="24"/>
-        </w:rPr>
-        <w:t>M. Preiswerk, professeur à l</w:t>
-      </w:r>
-      <w:r>
-        <w:rPr>
-          <w:rFonts w:ascii="Times New Roman" w:hAnsi="Times New Roman" w:cs="Times New Roman"/>
-          <w:sz w:val="24"/>
-          <w:szCs w:val="24"/>
-        </w:rPr>
-        <w:t>’</w:t>
-      </w:r>
-      <w:r>
-        <w:rPr>
-          <w:rFonts w:ascii="Times New Roman" w:hAnsi="Times New Roman" w:cs="Times New Roman"/>
-          <w:sz w:val="24"/>
-          <w:szCs w:val="24"/>
-        </w:rPr>
-        <w:t>École polytechnique fédérale, spécialiste des recherches nucléaires, a parlé, à Zurich, des buts de l</w:t>
-      </w:r>
-      <w:r>
-        <w:rPr>
-          <w:rFonts w:ascii="Times New Roman" w:hAnsi="Times New Roman" w:cs="Times New Roman"/>
-          <w:sz w:val="24"/>
-          <w:szCs w:val="24"/>
-        </w:rPr>
-        <w:t>’</w:t>
-      </w:r>
-      <w:r>
-        <w:rPr>
-          <w:rFonts w:ascii="Times New Roman" w:hAnsi="Times New Roman" w:cs="Times New Roman"/>
-          <w:sz w:val="24"/>
-          <w:szCs w:val="24"/>
-        </w:rPr>
-        <w:t>organisation et du développement du laboratoire européen de recherches nucléaires à Genève. M. Preiswerk a pris part, aux côtés du professeur Scherrer et de M. Picot, conseiller d</w:t>
-      </w:r>
-      <w:r>
-        <w:rPr>
-          <w:rFonts w:ascii="Times New Roman" w:hAnsi="Times New Roman" w:cs="Times New Roman"/>
-          <w:sz w:val="24"/>
-          <w:szCs w:val="24"/>
-        </w:rPr>
-        <w:t>’</w:t>
-      </w:r>
-      <w:r>
-        <w:rPr>
-          <w:rFonts w:ascii="Times New Roman" w:hAnsi="Times New Roman" w:cs="Times New Roman"/>
-          <w:sz w:val="24"/>
-          <w:szCs w:val="24"/>
-        </w:rPr>
-        <w:t>État, aux délibérations du comité exécutif du Conseil européen de la recherche nucléaire.</w:t>
-      </w:r>
-    </w:p>
-    <w:p>
-      <w:pPr>
-        <w:rPr>
-          <w:rFonts w:ascii="Times New Roman" w:hAnsi="Times New Roman" w:cs="Times New Roman"/>
-          <w:sz w:val="24"/>
-          <w:szCs w:val="24"/>
-          <w:lang w:val="fr-FR"/>
-        </w:rPr>
-      </w:pPr>
-      <w:r>
-        <w:rPr>
-          <w:rFonts w:ascii="Times New Roman" w:hAnsi="Times New Roman" w:cs="Times New Roman"/>
-          <w:sz w:val="24"/>
-          <w:szCs w:val="24"/>
-        </w:rPr>
-        <w:t>Le conférencier a brossé un tableau des recherches scientifiques faites jusqu</w:t>
-      </w:r>
-      <w:r>
-        <w:rPr>
-          <w:rFonts w:ascii="Times New Roman" w:hAnsi="Times New Roman" w:cs="Times New Roman"/>
-          <w:sz w:val="24"/>
-          <w:szCs w:val="24"/>
-        </w:rPr>
-        <w:t>’</w:t>
-      </w:r>
-      <w:r>
-        <w:rPr>
-          <w:rFonts w:ascii="Times New Roman" w:hAnsi="Times New Roman" w:cs="Times New Roman"/>
-          <w:sz w:val="24"/>
-          <w:szCs w:val="24"/>
-        </w:rPr>
-        <w:t>ici dans le domaine atomique et des découvertes qui se succèdent toujours plus rapidement en l</w:t>
-      </w:r>
-      <w:r>
-        <w:rPr>
-          <w:rFonts w:ascii="Times New Roman" w:hAnsi="Times New Roman" w:cs="Times New Roman"/>
-          <w:sz w:val="24"/>
-          <w:szCs w:val="24"/>
-        </w:rPr>
-        <w:t>’</w:t>
-      </w:r>
-      <w:r>
-        <w:rPr>
-          <w:rFonts w:ascii="Times New Roman" w:hAnsi="Times New Roman" w:cs="Times New Roman"/>
-          <w:sz w:val="24"/>
-          <w:szCs w:val="24"/>
-        </w:rPr>
-        <w:t>espace d</w:t>
-      </w:r>
-      <w:r>
-        <w:rPr>
-          <w:rFonts w:ascii="Times New Roman" w:hAnsi="Times New Roman" w:cs="Times New Roman"/>
-          <w:sz w:val="24"/>
-          <w:szCs w:val="24"/>
-        </w:rPr>
-        <w:t>’</w:t>
-      </w:r>
-      <w:r>
-        <w:rPr>
-          <w:rFonts w:ascii="Times New Roman" w:hAnsi="Times New Roman" w:cs="Times New Roman"/>
-          <w:sz w:val="24"/>
-          <w:szCs w:val="24"/>
-        </w:rPr>
-        <w:t>une décennie.</w:t>
+        <w:t>On peut admettre, dans ces conditions, que les travaux de construction pourront commencer tout prochainement. Les installations seront situées sur le territoire de la commune suisse de Meyrin, à proximité immédiate de la frontière française. Le coût en est supputé à quelque 120</w:t>
+      </w:r>
+      <w:r>
+        <w:t> </w:t>
+      </w:r>
+      <w:r>
+        <w:t>millions de francs suisses. Le laboratoire aura un budget annuel de 7 à 10</w:t>
+      </w:r>
+      <w:r>
+        <w:t> </w:t>
+      </w:r>
+      <w:r>
+        <w:t>millions de francs. Son équipe de chercheurs se composera de 80 à 100</w:t>
+      </w:r>
+      <w:r>
+        <w:t> </w:t>
+      </w:r>
+      <w:r>
+        <w:t>spécialistes. Le personnel auxiliaire, technique et administratif, comprendra environ 200</w:t>
+      </w:r>
+      <w:r>
+        <w:t> </w:t>
+      </w:r>
+      <w:r>
+        <w:t>personnes.</w:t>
       </w:r>
     </w:p>
     <w:sectPr>
@@ -687,6 +195,131 @@
     </w:sectPr>
   </w:body>
 </w:document>
+</file>
+
+<file path=word/endnotes.xml><?xml version="1.0" encoding="utf-8"?>
+<w:endnotes xmlns:wpc="http://schemas.microsoft.com/office/word/2010/wordprocessingCanvas" xmlns:cx="http://schemas.microsoft.com/office/drawing/2014/chartex" xmlns:cx1="http://schemas.microsoft.com/office/drawing/2015/9/8/chartex" xmlns:cx2="http://schemas.microsoft.com/office/drawing/2015/10/21/chartex" xmlns:cx3="http://schemas.microsoft.com/office/drawing/2016/5/9/chartex" xmlns:cx4="http://schemas.microsoft.com/office/drawing/2016/5/10/chartex" xmlns:cx5="http://schemas.microsoft.com/office/drawing/2016/5/11/chartex" xmlns:cx6="http://schemas.microsoft.com/office/drawing/2016/5/12/chartex" xmlns:cx7="http://schemas.microsoft.com/office/drawing/2016/5/13/chartex" xmlns:cx8="http://schemas.microsoft.com/office/drawing/2016/5/14/chartex" xmlns:mc="http://schemas.openxmlformats.org/markup-compatibility/2006" xmlns:aink="http://schemas.microsoft.com/office/drawing/2016/ink" xmlns:am3d="http://schemas.microsoft.com/office/drawing/2017/model3d" xmlns:o="urn:schemas-microsoft-com:office:office" xmlns:oel="http://schemas.microsoft.com/office/2019/extlst" xmlns:r="http://schemas.openxmlformats.org/officeDocument/2006/relationships" xmlns:m="http://schemas.openxmlformats.org/officeDocument/2006/math" xmlns:v="urn:schemas-microsoft-com:vml" xmlns:wp14="http://schemas.microsoft.com/office/word/2010/wordprocessingDrawing" xmlns:wp="http://schemas.openxmlformats.org/drawingml/2006/wordprocessingDrawing" xmlns:w10="urn:schemas-microsoft-com:office:word" xmlns:w="http://schemas.openxmlformats.org/wordprocessingml/2006/main" xmlns:w14="http://schemas.microsoft.com/office/word/2010/wordml" xmlns:w15="http://schemas.microsoft.com/office/word/2012/wordml" xmlns:w16cex="http://schemas.microsoft.com/office/word/2018/wordml/cex" xmlns:w16cid="http://schemas.microsoft.com/office/word/2016/wordml/cid" xmlns:w16="http://schemas.microsoft.com/office/word/2018/wordml" xmlns:w16du="http://schemas.microsoft.com/office/word/2023/wordml/word16du" xmlns:w16sdtdh="http://schemas.microsoft.com/office/word/2020/wordml/sdtdatahash" xmlns:w16sdtfl="http://schemas.microsoft.com/office/word/2024/wordml/sdtformatlock" xmlns:w16se="http://schemas.microsoft.com/office/word/2015/wordml/symex" xmlns:wpg="http://schemas.microsoft.com/office/word/2010/wordprocessingGroup" xmlns:wpi="http://schemas.microsoft.com/office/word/2010/wordprocessingInk" xmlns:wne="http://schemas.microsoft.com/office/word/2006/wordml" xmlns:wps="http://schemas.microsoft.com/office/word/2010/wordprocessingShape" mc:Ignorable="w14 w15 w16se w16cid w16 w16cex w16sdtdh w16sdtfl w16du wp14">
+  <w:endnote w:type="separator" w:id="-1">
+    <w:p>
+      <w:pPr>
+        <w:spacing w:after="0"/>
+      </w:pPr>
+      <w:r>
+        <w:separator/>
+      </w:r>
+    </w:p>
+  </w:endnote>
+  <w:endnote w:type="continuationSeparator" w:id="0">
+    <w:p>
+      <w:pPr>
+        <w:spacing w:after="0"/>
+      </w:pPr>
+      <w:r>
+        <w:continuationSeparator/>
+      </w:r>
+    </w:p>
+  </w:endnote>
+</w:endnotes>
+</file>
+
+<file path=word/footnotes.xml><?xml version="1.0" encoding="utf-8"?>
+<w:footnotes xmlns:wpc="http://schemas.microsoft.com/office/word/2010/wordprocessingCanvas" xmlns:cx="http://schemas.microsoft.com/office/drawing/2014/chartex" xmlns:cx1="http://schemas.microsoft.com/office/drawing/2015/9/8/chartex" xmlns:cx2="http://schemas.microsoft.com/office/drawing/2015/10/21/chartex" xmlns:cx3="http://schemas.microsoft.com/office/drawing/2016/5/9/chartex" xmlns:cx4="http://schemas.microsoft.com/office/drawing/2016/5/10/chartex" xmlns:cx5="http://schemas.microsoft.com/office/drawing/2016/5/11/chartex" xmlns:cx6="http://schemas.microsoft.com/office/drawing/2016/5/12/chartex" xmlns:cx7="http://schemas.microsoft.com/office/drawing/2016/5/13/chartex" xmlns:cx8="http://schemas.microsoft.com/office/drawing/2016/5/14/chartex" xmlns:mc="http://schemas.openxmlformats.org/markup-compatibility/2006" xmlns:aink="http://schemas.microsoft.com/office/drawing/2016/ink" xmlns:am3d="http://schemas.microsoft.com/office/drawing/2017/model3d" xmlns:o="urn:schemas-microsoft-com:office:office" xmlns:oel="http://schemas.microsoft.com/office/2019/extlst" xmlns:r="http://schemas.openxmlformats.org/officeDocument/2006/relationships" xmlns:m="http://schemas.openxmlformats.org/officeDocument/2006/math" xmlns:v="urn:schemas-microsoft-com:vml" xmlns:wp14="http://schemas.microsoft.com/office/word/2010/wordprocessingDrawing" xmlns:wp="http://schemas.openxmlformats.org/drawingml/2006/wordprocessingDrawing" xmlns:w10="urn:schemas-microsoft-com:office:word" xmlns:w="http://schemas.openxmlformats.org/wordprocessingml/2006/main" xmlns:w14="http://schemas.microsoft.com/office/word/2010/wordml" xmlns:w15="http://schemas.microsoft.com/office/word/2012/wordml" xmlns:w16cex="http://schemas.microsoft.com/office/word/2018/wordml/cex" xmlns:w16cid="http://schemas.microsoft.com/office/word/2016/wordml/cid" xmlns:w16="http://schemas.microsoft.com/office/word/2018/wordml" xmlns:w16du="http://schemas.microsoft.com/office/word/2023/wordml/word16du" xmlns:w16sdtdh="http://schemas.microsoft.com/office/word/2020/wordml/sdtdatahash" xmlns:w16sdtfl="http://schemas.microsoft.com/office/word/2024/wordml/sdtformatlock" xmlns:w16se="http://schemas.microsoft.com/office/word/2015/wordml/symex" xmlns:wpg="http://schemas.microsoft.com/office/word/2010/wordprocessingGroup" xmlns:wpi="http://schemas.microsoft.com/office/word/2010/wordprocessingInk" xmlns:wne="http://schemas.microsoft.com/office/word/2006/wordml" xmlns:wps="http://schemas.microsoft.com/office/word/2010/wordprocessingShape" mc:Ignorable="w14 w15 w16se w16cid w16 w16cex w16sdtdh w16sdtfl w16du wp14">
+  <w:footnote w:type="separator" w:id="-1">
+    <w:p>
+      <w:pPr>
+        <w:spacing w:after="0"/>
+      </w:pPr>
+      <w:r>
+        <w:separator/>
+      </w:r>
+    </w:p>
+  </w:footnote>
+  <w:footnote w:type="continuationSeparator" w:id="0">
+    <w:p>
+      <w:pPr>
+        <w:spacing w:after="0"/>
+      </w:pPr>
+      <w:r>
+        <w:continuationSeparator/>
+      </w:r>
+    </w:p>
+  </w:footnote>
+  <w:footnote w:id="1">
+    <w:p>
+      <w:pPr>
+        <w:spacing w:after="0"/>
+        <w:jc w:val="left"/>
+        <w:rPr>
+          <w:rFonts w:eastAsia="Times New Roman" w:cs="Times New Roman"/>
+          <w:kern w:val="0"/>
+          <w:lang w:val="fr-FR" w:eastAsia="fr-FR"/>
+          <w14:ligatures w14:val="none"/>
+        </w:rPr>
+      </w:pPr>
+      <w:r>
+        <w:rPr>
+          <w:rStyle w:val="Appelnotedebasdep"/>
+        </w:rPr>
+        <w:footnoteRef/>
+      </w:r>
+      <w:r>
+        <w:t xml:space="preserve"> </w:t>
+      </w:r>
+      <w:hyperlink r:id="rId1" w:history="1">
+        <w:r>
+          <w:rPr>
+            <w:rStyle w:val="Lienhypertexte"/>
+            <w:rFonts w:eastAsia="Times New Roman" w:cs="Times New Roman"/>
+            <w:kern w:val="0"/>
+            <w:lang w:val="fr-FR" w:eastAsia="fr-FR"/>
+            <w14:ligatures w14:val="none"/>
+          </w:rPr>
+          <w:t>https</w:t>
+        </w:r>
+        <w:r>
+          <w:rPr>
+            <w:rStyle w:val="Lienhypertexte"/>
+            <w:rFonts w:eastAsia="Times New Roman" w:cs="Times New Roman"/>
+            <w:kern w:val="0"/>
+            <w:lang w:val="fr-FR" w:eastAsia="fr-FR"/>
+            <w14:ligatures w14:val="none"/>
+          </w:rPr>
+          <w:t> :</w:t>
+        </w:r>
+        <w:r>
+          <w:rPr>
+            <w:rStyle w:val="Lienhypertexte"/>
+            <w:rFonts w:eastAsia="Times New Roman" w:cs="Times New Roman"/>
+            <w:kern w:val="0"/>
+            <w:lang w:val="fr-FR" w:eastAsia="fr-FR"/>
+            <w14:ligatures w14:val="none"/>
+          </w:rPr>
+          <w:t>//www.e-newspaperarchives.ch/</w:t>
+        </w:r>
+        <w:r>
+          <w:rPr>
+            <w:rStyle w:val="Lienhypertexte"/>
+            <w:rFonts w:eastAsia="Times New Roman" w:cs="Times New Roman"/>
+            <w:kern w:val="0"/>
+            <w:lang w:val="fr-FR" w:eastAsia="fr-FR"/>
+            <w14:ligatures w14:val="none"/>
+          </w:rPr>
+          <w:t> ?</w:t>
+        </w:r>
+        <w:r>
+          <w:rPr>
+            <w:rStyle w:val="Lienhypertexte"/>
+            <w:rFonts w:eastAsia="Times New Roman" w:cs="Times New Roman"/>
+            <w:kern w:val="0"/>
+            <w:lang w:val="fr-FR" w:eastAsia="fr-FR"/>
+            <w14:ligatures w14:val="none"/>
+          </w:rPr>
+          <w:t>a=d&amp;d=TDG19540225-01.2.18.3</w:t>
+        </w:r>
+      </w:hyperlink>
+    </w:p>
+  </w:footnote>
+</w:footnotes>
 </file>
 
 <file path=word/styles.xml><?xml version="1.0" encoding="utf-8"?>
@@ -1085,14 +718,14 @@
   <w:style w:type="paragraph" w:default="1" w:styleId="Normal">
     <w:name w:val="Normal"/>
     <w:qFormat/>
-    <w:rsid w:val="00247F18"/>
+    <w:rsid w:val="002D7BFA"/>
     <w:pPr>
-      <w:spacing w:after="160" w:line="259" w:lineRule="auto"/>
+      <w:spacing w:after="120"/>
+      <w:jc w:val="both"/>
     </w:pPr>
     <w:rPr>
-      <w:sz w:val="22"/>
-      <w:szCs w:val="22"/>
-      <w:lang/>
+      <w:rFonts w:ascii="Times New Roman" w:hAnsi="Times New Roman"/>
+      <w:lang w:val="fr-CH"/>
     </w:rPr>
   </w:style>
   <w:style w:type="paragraph" w:styleId="Titre1">
@@ -1102,11 +735,12 @@
     <w:link w:val="Titre1Car"/>
     <w:uiPriority w:val="9"/>
     <w:qFormat/>
-    <w:rsid w:val="00247F18"/>
+    <w:rsid w:val="002D7BFA"/>
     <w:pPr>
       <w:keepNext/>
       <w:keepLines/>
-      <w:spacing w:before="360" w:after="80" w:line="240" w:lineRule="auto"/>
+      <w:spacing w:before="360" w:after="80"/>
+      <w:jc w:val="left"/>
       <w:outlineLvl w:val="0"/>
     </w:pPr>
     <w:rPr>
@@ -1126,11 +760,12 @@
     <w:semiHidden/>
     <w:unhideWhenUsed/>
     <w:qFormat/>
-    <w:rsid w:val="00247F18"/>
+    <w:rsid w:val="002D7BFA"/>
     <w:pPr>
       <w:keepNext/>
       <w:keepLines/>
-      <w:spacing w:before="160" w:after="80" w:line="240" w:lineRule="auto"/>
+      <w:spacing w:before="160" w:after="80"/>
+      <w:jc w:val="left"/>
       <w:outlineLvl w:val="1"/>
     </w:pPr>
     <w:rPr>
@@ -1150,15 +785,16 @@
     <w:semiHidden/>
     <w:unhideWhenUsed/>
     <w:qFormat/>
-    <w:rsid w:val="00247F18"/>
+    <w:rsid w:val="002D7BFA"/>
     <w:pPr>
       <w:keepNext/>
       <w:keepLines/>
-      <w:spacing w:before="160" w:after="80" w:line="240" w:lineRule="auto"/>
+      <w:spacing w:before="160" w:after="80"/>
+      <w:jc w:val="left"/>
       <w:outlineLvl w:val="2"/>
     </w:pPr>
     <w:rPr>
-      <w:rFonts w:eastAsiaTheme="majorEastAsia" w:cstheme="majorBidi"/>
+      <w:rFonts w:asciiTheme="minorHAnsi" w:eastAsiaTheme="majorEastAsia" w:hAnsiTheme="minorHAnsi" w:cstheme="majorBidi"/>
       <w:color w:val="0F4761" w:themeColor="accent1" w:themeShade="BF"/>
       <w:sz w:val="28"/>
       <w:szCs w:val="28"/>
@@ -1174,20 +810,19 @@
     <w:semiHidden/>
     <w:unhideWhenUsed/>
     <w:qFormat/>
-    <w:rsid w:val="00247F18"/>
+    <w:rsid w:val="002D7BFA"/>
     <w:pPr>
       <w:keepNext/>
       <w:keepLines/>
-      <w:spacing w:before="80" w:after="40" w:line="240" w:lineRule="auto"/>
+      <w:spacing w:before="80" w:after="40"/>
+      <w:jc w:val="left"/>
       <w:outlineLvl w:val="3"/>
     </w:pPr>
     <w:rPr>
-      <w:rFonts w:eastAsiaTheme="majorEastAsia" w:cstheme="majorBidi"/>
+      <w:rFonts w:asciiTheme="minorHAnsi" w:eastAsiaTheme="majorEastAsia" w:hAnsiTheme="minorHAnsi" w:cstheme="majorBidi"/>
       <w:i/>
       <w:iCs/>
       <w:color w:val="0F4761" w:themeColor="accent1" w:themeShade="BF"/>
-      <w:sz w:val="24"/>
-      <w:szCs w:val="24"/>
       <w:lang w:val="fr-FR"/>
     </w:rPr>
   </w:style>
@@ -1200,18 +835,17 @@
     <w:semiHidden/>
     <w:unhideWhenUsed/>
     <w:qFormat/>
-    <w:rsid w:val="00247F18"/>
+    <w:rsid w:val="002D7BFA"/>
     <w:pPr>
       <w:keepNext/>
       <w:keepLines/>
-      <w:spacing w:before="80" w:after="40" w:line="240" w:lineRule="auto"/>
+      <w:spacing w:before="80" w:after="40"/>
+      <w:jc w:val="left"/>
       <w:outlineLvl w:val="4"/>
     </w:pPr>
     <w:rPr>
-      <w:rFonts w:eastAsiaTheme="majorEastAsia" w:cstheme="majorBidi"/>
+      <w:rFonts w:asciiTheme="minorHAnsi" w:eastAsiaTheme="majorEastAsia" w:hAnsiTheme="minorHAnsi" w:cstheme="majorBidi"/>
       <w:color w:val="0F4761" w:themeColor="accent1" w:themeShade="BF"/>
-      <w:sz w:val="24"/>
-      <w:szCs w:val="24"/>
       <w:lang w:val="fr-FR"/>
     </w:rPr>
   </w:style>
@@ -1224,20 +858,19 @@
     <w:semiHidden/>
     <w:unhideWhenUsed/>
     <w:qFormat/>
-    <w:rsid w:val="00247F18"/>
+    <w:rsid w:val="002D7BFA"/>
     <w:pPr>
       <w:keepNext/>
       <w:keepLines/>
-      <w:spacing w:before="40" w:after="0" w:line="240" w:lineRule="auto"/>
+      <w:spacing w:before="40" w:after="0"/>
+      <w:jc w:val="left"/>
       <w:outlineLvl w:val="5"/>
     </w:pPr>
     <w:rPr>
-      <w:rFonts w:eastAsiaTheme="majorEastAsia" w:cstheme="majorBidi"/>
+      <w:rFonts w:asciiTheme="minorHAnsi" w:eastAsiaTheme="majorEastAsia" w:hAnsiTheme="minorHAnsi" w:cstheme="majorBidi"/>
       <w:i/>
       <w:iCs/>
       <w:color w:val="595959" w:themeColor="text1" w:themeTint="A6"/>
-      <w:sz w:val="24"/>
-      <w:szCs w:val="24"/>
       <w:lang w:val="fr-FR"/>
     </w:rPr>
   </w:style>
@@ -1250,18 +883,17 @@
     <w:semiHidden/>
     <w:unhideWhenUsed/>
     <w:qFormat/>
-    <w:rsid w:val="00247F18"/>
+    <w:rsid w:val="002D7BFA"/>
     <w:pPr>
       <w:keepNext/>
       <w:keepLines/>
-      <w:spacing w:before="40" w:after="0" w:line="240" w:lineRule="auto"/>
+      <w:spacing w:before="40" w:after="0"/>
+      <w:jc w:val="left"/>
       <w:outlineLvl w:val="6"/>
     </w:pPr>
     <w:rPr>
-      <w:rFonts w:eastAsiaTheme="majorEastAsia" w:cstheme="majorBidi"/>
+      <w:rFonts w:asciiTheme="minorHAnsi" w:eastAsiaTheme="majorEastAsia" w:hAnsiTheme="minorHAnsi" w:cstheme="majorBidi"/>
       <w:color w:val="595959" w:themeColor="text1" w:themeTint="A6"/>
-      <w:sz w:val="24"/>
-      <w:szCs w:val="24"/>
       <w:lang w:val="fr-FR"/>
     </w:rPr>
   </w:style>
@@ -1274,20 +906,19 @@
     <w:semiHidden/>
     <w:unhideWhenUsed/>
     <w:qFormat/>
-    <w:rsid w:val="00247F18"/>
+    <w:rsid w:val="002D7BFA"/>
     <w:pPr>
       <w:keepNext/>
       <w:keepLines/>
-      <w:spacing w:after="0" w:line="240" w:lineRule="auto"/>
+      <w:spacing w:after="0"/>
+      <w:jc w:val="left"/>
       <w:outlineLvl w:val="7"/>
     </w:pPr>
     <w:rPr>
-      <w:rFonts w:eastAsiaTheme="majorEastAsia" w:cstheme="majorBidi"/>
+      <w:rFonts w:asciiTheme="minorHAnsi" w:eastAsiaTheme="majorEastAsia" w:hAnsiTheme="minorHAnsi" w:cstheme="majorBidi"/>
       <w:i/>
       <w:iCs/>
       <w:color w:val="272727" w:themeColor="text1" w:themeTint="D8"/>
-      <w:sz w:val="24"/>
-      <w:szCs w:val="24"/>
       <w:lang w:val="fr-FR"/>
     </w:rPr>
   </w:style>
@@ -1300,18 +931,17 @@
     <w:semiHidden/>
     <w:unhideWhenUsed/>
     <w:qFormat/>
-    <w:rsid w:val="00247F18"/>
+    <w:rsid w:val="002D7BFA"/>
     <w:pPr>
       <w:keepNext/>
       <w:keepLines/>
-      <w:spacing w:after="0" w:line="240" w:lineRule="auto"/>
+      <w:spacing w:after="0"/>
+      <w:jc w:val="left"/>
       <w:outlineLvl w:val="8"/>
     </w:pPr>
     <w:rPr>
-      <w:rFonts w:eastAsiaTheme="majorEastAsia" w:cstheme="majorBidi"/>
+      <w:rFonts w:asciiTheme="minorHAnsi" w:eastAsiaTheme="majorEastAsia" w:hAnsiTheme="minorHAnsi" w:cstheme="majorBidi"/>
       <w:color w:val="272727" w:themeColor="text1" w:themeTint="D8"/>
-      <w:sz w:val="24"/>
-      <w:szCs w:val="24"/>
       <w:lang w:val="fr-FR"/>
     </w:rPr>
   </w:style>
@@ -1347,7 +977,7 @@
     <w:basedOn w:val="Policepardfaut"/>
     <w:link w:val="Titre1"/>
     <w:uiPriority w:val="9"/>
-    <w:rsid w:val="00247F18"/>
+    <w:rsid w:val="002D7BFA"/>
     <w:rPr>
       <w:rFonts w:asciiTheme="majorHAnsi" w:eastAsiaTheme="majorEastAsia" w:hAnsiTheme="majorHAnsi" w:cstheme="majorBidi"/>
       <w:color w:val="0F4761" w:themeColor="accent1" w:themeShade="BF"/>
@@ -1361,7 +991,7 @@
     <w:link w:val="Titre2"/>
     <w:uiPriority w:val="9"/>
     <w:semiHidden/>
-    <w:rsid w:val="00247F18"/>
+    <w:rsid w:val="002D7BFA"/>
     <w:rPr>
       <w:rFonts w:asciiTheme="majorHAnsi" w:eastAsiaTheme="majorEastAsia" w:hAnsiTheme="majorHAnsi" w:cstheme="majorBidi"/>
       <w:color w:val="0F4761" w:themeColor="accent1" w:themeShade="BF"/>
@@ -1375,7 +1005,7 @@
     <w:link w:val="Titre3"/>
     <w:uiPriority w:val="9"/>
     <w:semiHidden/>
-    <w:rsid w:val="00247F18"/>
+    <w:rsid w:val="002D7BFA"/>
     <w:rPr>
       <w:rFonts w:eastAsiaTheme="majorEastAsia" w:cstheme="majorBidi"/>
       <w:color w:val="0F4761" w:themeColor="accent1" w:themeShade="BF"/>
@@ -1389,7 +1019,7 @@
     <w:link w:val="Titre4"/>
     <w:uiPriority w:val="9"/>
     <w:semiHidden/>
-    <w:rsid w:val="00247F18"/>
+    <w:rsid w:val="002D7BFA"/>
     <w:rPr>
       <w:rFonts w:eastAsiaTheme="majorEastAsia" w:cstheme="majorBidi"/>
       <w:i/>
@@ -1403,7 +1033,7 @@
     <w:link w:val="Titre5"/>
     <w:uiPriority w:val="9"/>
     <w:semiHidden/>
-    <w:rsid w:val="00247F18"/>
+    <w:rsid w:val="002D7BFA"/>
     <w:rPr>
       <w:rFonts w:eastAsiaTheme="majorEastAsia" w:cstheme="majorBidi"/>
       <w:color w:val="0F4761" w:themeColor="accent1" w:themeShade="BF"/>
@@ -1415,7 +1045,7 @@
     <w:link w:val="Titre6"/>
     <w:uiPriority w:val="9"/>
     <w:semiHidden/>
-    <w:rsid w:val="00247F18"/>
+    <w:rsid w:val="002D7BFA"/>
     <w:rPr>
       <w:rFonts w:eastAsiaTheme="majorEastAsia" w:cstheme="majorBidi"/>
       <w:i/>
@@ -1429,7 +1059,7 @@
     <w:link w:val="Titre7"/>
     <w:uiPriority w:val="9"/>
     <w:semiHidden/>
-    <w:rsid w:val="00247F18"/>
+    <w:rsid w:val="002D7BFA"/>
     <w:rPr>
       <w:rFonts w:eastAsiaTheme="majorEastAsia" w:cstheme="majorBidi"/>
       <w:color w:val="595959" w:themeColor="text1" w:themeTint="A6"/>
@@ -1441,7 +1071,7 @@
     <w:link w:val="Titre8"/>
     <w:uiPriority w:val="9"/>
     <w:semiHidden/>
-    <w:rsid w:val="00247F18"/>
+    <w:rsid w:val="002D7BFA"/>
     <w:rPr>
       <w:rFonts w:eastAsiaTheme="majorEastAsia" w:cstheme="majorBidi"/>
       <w:i/>
@@ -1455,7 +1085,7 @@
     <w:link w:val="Titre9"/>
     <w:uiPriority w:val="9"/>
     <w:semiHidden/>
-    <w:rsid w:val="00247F18"/>
+    <w:rsid w:val="002D7BFA"/>
     <w:rPr>
       <w:rFonts w:eastAsiaTheme="majorEastAsia" w:cstheme="majorBidi"/>
       <w:color w:val="272727" w:themeColor="text1" w:themeTint="D8"/>
@@ -1468,10 +1098,11 @@
     <w:link w:val="TitreCar"/>
     <w:uiPriority w:val="10"/>
     <w:qFormat/>
-    <w:rsid w:val="00247F18"/>
+    <w:rsid w:val="002D7BFA"/>
     <w:pPr>
-      <w:spacing w:after="80" w:line="240" w:lineRule="auto"/>
+      <w:spacing w:after="80"/>
       <w:contextualSpacing/>
+      <w:jc w:val="left"/>
     </w:pPr>
     <w:rPr>
       <w:rFonts w:asciiTheme="majorHAnsi" w:eastAsiaTheme="majorEastAsia" w:hAnsiTheme="majorHAnsi" w:cstheme="majorBidi"/>
@@ -1487,7 +1118,7 @@
     <w:basedOn w:val="Policepardfaut"/>
     <w:link w:val="Titre"/>
     <w:uiPriority w:val="10"/>
-    <w:rsid w:val="00247F18"/>
+    <w:rsid w:val="002D7BFA"/>
     <w:rPr>
       <w:rFonts w:asciiTheme="majorHAnsi" w:eastAsiaTheme="majorEastAsia" w:hAnsiTheme="majorHAnsi" w:cstheme="majorBidi"/>
       <w:spacing w:val="-10"/>
@@ -1503,15 +1134,16 @@
     <w:link w:val="Sous-titreCar"/>
     <w:uiPriority w:val="11"/>
     <w:qFormat/>
-    <w:rsid w:val="00247F18"/>
+    <w:rsid w:val="002D7BFA"/>
     <w:pPr>
       <w:numPr>
         <w:ilvl w:val="1"/>
       </w:numPr>
-      <w:spacing w:line="240" w:lineRule="auto"/>
+      <w:spacing w:after="160"/>
+      <w:jc w:val="left"/>
     </w:pPr>
     <w:rPr>
-      <w:rFonts w:eastAsiaTheme="majorEastAsia" w:cstheme="majorBidi"/>
+      <w:rFonts w:asciiTheme="minorHAnsi" w:eastAsiaTheme="majorEastAsia" w:hAnsiTheme="minorHAnsi" w:cstheme="majorBidi"/>
       <w:color w:val="595959" w:themeColor="text1" w:themeTint="A6"/>
       <w:spacing w:val="15"/>
       <w:sz w:val="28"/>
@@ -1524,7 +1156,7 @@
     <w:basedOn w:val="Policepardfaut"/>
     <w:link w:val="Sous-titre"/>
     <w:uiPriority w:val="11"/>
-    <w:rsid w:val="00247F18"/>
+    <w:rsid w:val="002D7BFA"/>
     <w:rPr>
       <w:rFonts w:eastAsiaTheme="majorEastAsia" w:cstheme="majorBidi"/>
       <w:color w:val="595959" w:themeColor="text1" w:themeTint="A6"/>
@@ -1540,17 +1172,16 @@
     <w:link w:val="CitationCar"/>
     <w:uiPriority w:val="29"/>
     <w:qFormat/>
-    <w:rsid w:val="00247F18"/>
+    <w:rsid w:val="002D7BFA"/>
     <w:pPr>
-      <w:spacing w:before="160" w:line="240" w:lineRule="auto"/>
+      <w:spacing w:before="160" w:after="160"/>
       <w:jc w:val="center"/>
     </w:pPr>
     <w:rPr>
+      <w:rFonts w:asciiTheme="minorHAnsi" w:hAnsiTheme="minorHAnsi"/>
       <w:i/>
       <w:iCs/>
       <w:color w:val="404040" w:themeColor="text1" w:themeTint="BF"/>
-      <w:sz w:val="24"/>
-      <w:szCs w:val="24"/>
       <w:lang w:val="fr-FR"/>
     </w:rPr>
   </w:style>
@@ -1559,7 +1190,7 @@
     <w:basedOn w:val="Policepardfaut"/>
     <w:link w:val="Citation"/>
     <w:uiPriority w:val="29"/>
-    <w:rsid w:val="00247F18"/>
+    <w:rsid w:val="002D7BFA"/>
     <w:rPr>
       <w:i/>
       <w:iCs/>
@@ -1571,15 +1202,15 @@
     <w:basedOn w:val="Normal"/>
     <w:uiPriority w:val="34"/>
     <w:qFormat/>
-    <w:rsid w:val="00247F18"/>
+    <w:rsid w:val="002D7BFA"/>
     <w:pPr>
-      <w:spacing w:after="0" w:line="240" w:lineRule="auto"/>
+      <w:spacing w:after="0"/>
       <w:ind w:left="720"/>
       <w:contextualSpacing/>
+      <w:jc w:val="left"/>
     </w:pPr>
     <w:rPr>
-      <w:sz w:val="24"/>
-      <w:szCs w:val="24"/>
+      <w:rFonts w:asciiTheme="minorHAnsi" w:hAnsiTheme="minorHAnsi"/>
       <w:lang w:val="fr-FR"/>
     </w:rPr>
   </w:style>
@@ -1588,7 +1219,7 @@
     <w:basedOn w:val="Policepardfaut"/>
     <w:uiPriority w:val="21"/>
     <w:qFormat/>
-    <w:rsid w:val="00247F18"/>
+    <w:rsid w:val="002D7BFA"/>
     <w:rPr>
       <w:i/>
       <w:iCs/>
@@ -1602,22 +1233,21 @@
     <w:link w:val="CitationintenseCar"/>
     <w:uiPriority w:val="30"/>
     <w:qFormat/>
-    <w:rsid w:val="00247F18"/>
+    <w:rsid w:val="002D7BFA"/>
     <w:pPr>
       <w:pBdr>
         <w:top w:val="single" w:sz="4" w:space="10" w:color="0F4761" w:themeColor="accent1" w:themeShade="BF"/>
         <w:bottom w:val="single" w:sz="4" w:space="10" w:color="0F4761" w:themeColor="accent1" w:themeShade="BF"/>
       </w:pBdr>
-      <w:spacing w:before="360" w:after="360" w:line="240" w:lineRule="auto"/>
+      <w:spacing w:before="360" w:after="360"/>
       <w:ind w:left="864" w:right="864"/>
       <w:jc w:val="center"/>
     </w:pPr>
     <w:rPr>
+      <w:rFonts w:asciiTheme="minorHAnsi" w:hAnsiTheme="minorHAnsi"/>
       <w:i/>
       <w:iCs/>
       <w:color w:val="0F4761" w:themeColor="accent1" w:themeShade="BF"/>
-      <w:sz w:val="24"/>
-      <w:szCs w:val="24"/>
       <w:lang w:val="fr-FR"/>
     </w:rPr>
   </w:style>
@@ -1626,7 +1256,7 @@
     <w:basedOn w:val="Policepardfaut"/>
     <w:link w:val="Citationintense"/>
     <w:uiPriority w:val="30"/>
-    <w:rsid w:val="00247F18"/>
+    <w:rsid w:val="002D7BFA"/>
     <w:rPr>
       <w:i/>
       <w:iCs/>
@@ -1638,7 +1268,7 @@
     <w:basedOn w:val="Policepardfaut"/>
     <w:uiPriority w:val="32"/>
     <w:qFormat/>
-    <w:rsid w:val="00247F18"/>
+    <w:rsid w:val="002D7BFA"/>
     <w:rPr>
       <w:b/>
       <w:bCs/>
@@ -1647,26 +1277,55 @@
       <w:spacing w:val="5"/>
     </w:rPr>
   </w:style>
-  <w:style w:type="table" w:styleId="Grilledutableau">
-    <w:name w:val="Table Grid"/>
-    <w:basedOn w:val="TableauNormal"/>
-    <w:uiPriority w:val="39"/>
-    <w:rsid w:val="00247F18"/>
-    <w:rPr>
-      <w:sz w:val="22"/>
-      <w:szCs w:val="22"/>
-      <w:lang/>
-    </w:rPr>
-    <w:tblPr>
-      <w:tblBorders>
-        <w:top w:val="single" w:sz="4" w:space="0" w:color="auto"/>
-        <w:left w:val="single" w:sz="4" w:space="0" w:color="auto"/>
-        <w:bottom w:val="single" w:sz="4" w:space="0" w:color="auto"/>
-        <w:right w:val="single" w:sz="4" w:space="0" w:color="auto"/>
-        <w:insideH w:val="single" w:sz="4" w:space="0" w:color="auto"/>
-        <w:insideV w:val="single" w:sz="4" w:space="0" w:color="auto"/>
-      </w:tblBorders>
-    </w:tblPr>
+  <w:style w:type="paragraph" w:customStyle="1" w:styleId="abstract">
+    <w:name w:val="&lt;abstract&gt;"/>
+    <w:basedOn w:val="Normal"/>
+    <w:qFormat/>
+    <w:rsid w:val="002D7BFA"/>
+    <w:pPr>
+      <w:shd w:val="pct10" w:color="auto" w:fill="auto"/>
+      <w:spacing w:before="360" w:after="360"/>
+    </w:pPr>
+    <w:rPr>
+      <w:kern w:val="0"/>
+      <w:sz w:val="20"/>
+      <w:lang w:val="fr-FR"/>
+      <w14:ligatures w14:val="none"/>
+    </w:rPr>
+  </w:style>
+  <w:style w:type="character" w:styleId="Appelnotedebasdep">
+    <w:name w:val="footnote reference"/>
+    <w:basedOn w:val="Policepardfaut"/>
+    <w:uiPriority w:val="99"/>
+    <w:semiHidden/>
+    <w:unhideWhenUsed/>
+    <w:rsid w:val="002D7BFA"/>
+    <w:rPr>
+      <w:vertAlign w:val="superscript"/>
+    </w:rPr>
+  </w:style>
+  <w:style w:type="character" w:styleId="Lienhypertexte">
+    <w:name w:val="Hyperlink"/>
+    <w:basedOn w:val="Policepardfaut"/>
+    <w:uiPriority w:val="99"/>
+    <w:unhideWhenUsed/>
+    <w:rsid w:val="002D7BFA"/>
+    <w:rPr>
+      <w:color w:val="467886" w:themeColor="hyperlink"/>
+      <w:u w:val="single"/>
+    </w:rPr>
+  </w:style>
+  <w:style w:type="character" w:styleId="Lienhypertextesuivivisit">
+    <w:name w:val="FollowedHyperlink"/>
+    <w:basedOn w:val="Policepardfaut"/>
+    <w:uiPriority w:val="99"/>
+    <w:semiHidden/>
+    <w:unhideWhenUsed/>
+    <w:rsid w:val="002D7BFA"/>
+    <w:rPr>
+      <w:color w:val="96607D" w:themeColor="followedHyperlink"/>
+      <w:u w:val="single"/>
+    </w:rPr>
   </w:style>
 </w:styles>
 </file>

</xml_diff>